<commit_message>
lesson 135 - homework
</commit_message>
<xml_diff>
--- a/english_via_skype/solutions/doc/lesson_134_meetings practice F (8)_edit.docx
+++ b/english_via_skype/solutions/doc/lesson_134_meetings practice F (8)_edit.docx
@@ -44,7 +44,55 @@
           <w:szCs w:val="28"/>
           <w:lang w:val="en-US"/>
         </w:rPr>
-        <w:t>In that case  I will ……………………………………………………………</w:t>
+        <w:t>In that case  I will …</w:t>
+      </w:r>
+      <w:r>
+        <w:rPr>
+          <w:sz w:val="28"/>
+          <w:szCs w:val="28"/>
+          <w:lang w:val="en-US"/>
+        </w:rPr>
+        <w:t>put that</w:t>
+      </w:r>
+      <w:r>
+        <w:rPr>
+          <w:sz w:val="28"/>
+          <w:szCs w:val="28"/>
+          <w:lang w:val="en-US"/>
+        </w:rPr>
+        <w:t xml:space="preserve"> </w:t>
+      </w:r>
+      <w:r>
+        <w:rPr>
+          <w:sz w:val="28"/>
+          <w:szCs w:val="28"/>
+          <w:lang w:val="en-US"/>
+        </w:rPr>
+        <w:t>this</w:t>
+      </w:r>
+      <w:r>
+        <w:rPr>
+          <w:sz w:val="28"/>
+          <w:szCs w:val="28"/>
+          <w:lang w:val="en-US"/>
+        </w:rPr>
+        <w:t xml:space="preserve"> change</w:t>
+      </w:r>
+      <w:r>
+        <w:rPr>
+          <w:sz w:val="28"/>
+          <w:szCs w:val="28"/>
+          <w:lang w:val="en-US"/>
+        </w:rPr>
+        <w:t xml:space="preserve"> is necessary</w:t>
+      </w:r>
+      <w:r>
+        <w:rPr>
+          <w:sz w:val="28"/>
+          <w:szCs w:val="28"/>
+          <w:lang w:val="en-US"/>
+        </w:rPr>
+        <w:t>…………………………………………………………</w:t>
       </w:r>
       <w:r>
         <w:rPr>
@@ -125,7 +173,23 @@
           <w:szCs w:val="28"/>
           <w:lang w:val="en-US"/>
         </w:rPr>
-        <w:t>I would like………………………………………………………………………</w:t>
+        <w:t>I would like…</w:t>
+      </w:r>
+      <w:r>
+        <w:rPr>
+          <w:sz w:val="28"/>
+          <w:szCs w:val="28"/>
+          <w:lang w:val="en-US"/>
+        </w:rPr>
+        <w:t>to raise the subject of our validation process</w:t>
+      </w:r>
+      <w:r>
+        <w:rPr>
+          <w:sz w:val="28"/>
+          <w:szCs w:val="28"/>
+          <w:lang w:val="en-US"/>
+        </w:rPr>
+        <w:t>……………………………………………………………………</w:t>
       </w:r>
       <w:r>
         <w:rPr>
@@ -205,7 +269,23 @@
           <w:szCs w:val="28"/>
           <w:lang w:val="en-US"/>
         </w:rPr>
-        <w:t>When it …………………………………………………………</w:t>
+        <w:t>When it ……</w:t>
+      </w:r>
+      <w:r>
+        <w:rPr>
+          <w:sz w:val="28"/>
+          <w:szCs w:val="28"/>
+          <w:lang w:val="en-US"/>
+        </w:rPr>
+        <w:t>comes to timeline we are two weeks behind of schedule, so we have to catch up it</w:t>
+      </w:r>
+      <w:r>
+        <w:rPr>
+          <w:sz w:val="28"/>
+          <w:szCs w:val="28"/>
+          <w:lang w:val="en-US"/>
+        </w:rPr>
+        <w:t>……………………………………………………</w:t>
       </w:r>
       <w:r>
         <w:rPr>
@@ -275,360 +355,384 @@
           <w:szCs w:val="28"/>
           <w:lang w:val="en-US"/>
         </w:rPr>
-        <w:t>I will…………………………………………………</w:t>
-      </w:r>
-      <w:r>
-        <w:rPr>
-          <w:b/>
-          <w:sz w:val="28"/>
-          <w:szCs w:val="28"/>
-          <w:lang w:val="en-US"/>
-        </w:rPr>
-        <w:t>point</w:t>
-      </w:r>
-    </w:p>
-    <w:p>
-      <w:pPr>
-        <w:rPr>
-          <w:sz w:val="28"/>
-          <w:szCs w:val="28"/>
-          <w:lang w:val="en-US"/>
-        </w:rPr>
-      </w:pPr>
-    </w:p>
-    <w:p>
-      <w:pPr>
-        <w:pStyle w:val="Akapitzlist"/>
-        <w:numPr>
-          <w:ilvl w:val="0"/>
-          <w:numId w:val="1"/>
-        </w:numPr>
-        <w:rPr>
-          <w:sz w:val="28"/>
-          <w:szCs w:val="28"/>
-          <w:lang w:val="en-US"/>
-        </w:rPr>
-      </w:pPr>
-      <w:r>
-        <w:rPr>
-          <w:sz w:val="28"/>
-          <w:szCs w:val="28"/>
-          <w:lang w:val="en-US"/>
-        </w:rPr>
-        <w:t>We have shortage of information</w:t>
-      </w:r>
-    </w:p>
-    <w:p>
-      <w:pPr>
-        <w:pStyle w:val="Akapitzlist"/>
-        <w:rPr>
-          <w:sz w:val="28"/>
-          <w:szCs w:val="28"/>
-          <w:lang w:val="en-US"/>
-        </w:rPr>
-      </w:pPr>
-    </w:p>
-    <w:p>
-      <w:pPr>
-        <w:pStyle w:val="Akapitzlist"/>
-        <w:numPr>
-          <w:ilvl w:val="0"/>
-          <w:numId w:val="1"/>
-        </w:numPr>
-        <w:rPr>
-          <w:sz w:val="28"/>
-          <w:szCs w:val="28"/>
-          <w:lang w:val="en-US"/>
-        </w:rPr>
-      </w:pPr>
-      <w:r>
-        <w:rPr>
-          <w:sz w:val="28"/>
-          <w:szCs w:val="28"/>
-          <w:lang w:val="en-US"/>
-        </w:rPr>
-        <w:t>Mike could you………………………………………………</w:t>
-      </w:r>
-      <w:r>
-        <w:rPr>
-          <w:b/>
-          <w:sz w:val="28"/>
-          <w:szCs w:val="28"/>
-          <w:lang w:val="en-US"/>
-        </w:rPr>
-        <w:t>overview</w:t>
-      </w:r>
-    </w:p>
-    <w:p>
-      <w:pPr>
-        <w:pStyle w:val="Akapitzlist"/>
-        <w:rPr>
-          <w:sz w:val="28"/>
-          <w:szCs w:val="28"/>
-          <w:lang w:val="en-US"/>
-        </w:rPr>
-      </w:pPr>
-    </w:p>
-    <w:p>
-      <w:pPr>
-        <w:rPr>
-          <w:sz w:val="28"/>
-          <w:szCs w:val="28"/>
-          <w:lang w:val="en-US"/>
-        </w:rPr>
-      </w:pPr>
-    </w:p>
-    <w:p>
-      <w:pPr>
-        <w:pStyle w:val="Akapitzlist"/>
-        <w:numPr>
-          <w:ilvl w:val="0"/>
-          <w:numId w:val="1"/>
-        </w:numPr>
-        <w:rPr>
-          <w:sz w:val="28"/>
-          <w:szCs w:val="28"/>
-          <w:lang w:val="en-US"/>
-        </w:rPr>
-      </w:pPr>
-      <w:r>
-        <w:rPr>
-          <w:sz w:val="28"/>
-          <w:szCs w:val="28"/>
-          <w:lang w:val="en-US"/>
-        </w:rPr>
-        <w:t>Does anybody have an idea how to tackle the problem of delays</w:t>
-      </w:r>
-    </w:p>
-    <w:p>
-      <w:pPr>
-        <w:pStyle w:val="Akapitzlist"/>
-        <w:numPr>
-          <w:ilvl w:val="0"/>
-          <w:numId w:val="1"/>
-        </w:numPr>
-        <w:rPr>
-          <w:sz w:val="28"/>
-          <w:szCs w:val="28"/>
-          <w:lang w:val="en-US"/>
-        </w:rPr>
-      </w:pPr>
-      <w:r>
-        <w:rPr>
-          <w:sz w:val="28"/>
-          <w:szCs w:val="28"/>
-          <w:lang w:val="en-US"/>
-        </w:rPr>
-        <w:t>I would like to</w:t>
-      </w:r>
-      <w:r>
-        <w:rPr>
-          <w:sz w:val="28"/>
-          <w:szCs w:val="28"/>
-          <w:lang w:val="en-US"/>
-        </w:rPr>
-        <w:t>………………………………………………………….</w:t>
-      </w:r>
-      <w:r>
-        <w:rPr>
-          <w:b/>
-          <w:sz w:val="28"/>
-          <w:szCs w:val="28"/>
-          <w:lang w:val="en-US"/>
-        </w:rPr>
-        <w:t>put forward</w:t>
-      </w:r>
-    </w:p>
-    <w:p>
-      <w:pPr>
-        <w:rPr>
-          <w:sz w:val="28"/>
-          <w:szCs w:val="28"/>
-          <w:lang w:val="en-US"/>
-        </w:rPr>
-      </w:pPr>
-    </w:p>
-    <w:p>
-      <w:pPr>
-        <w:pStyle w:val="Akapitzlist"/>
-        <w:numPr>
-          <w:ilvl w:val="0"/>
-          <w:numId w:val="1"/>
-        </w:numPr>
-        <w:rPr>
-          <w:sz w:val="28"/>
-          <w:szCs w:val="28"/>
-          <w:lang w:val="en-US"/>
-        </w:rPr>
-      </w:pPr>
-      <w:r>
-        <w:rPr>
-          <w:sz w:val="28"/>
-          <w:szCs w:val="28"/>
-          <w:lang w:val="en-US"/>
-        </w:rPr>
-        <w:t xml:space="preserve">You are way off the point </w:t>
-      </w:r>
-    </w:p>
-    <w:p>
-      <w:pPr>
-        <w:pStyle w:val="Akapitzlist"/>
-        <w:rPr>
-          <w:sz w:val="28"/>
-          <w:szCs w:val="28"/>
-          <w:lang w:val="en-US"/>
-        </w:rPr>
-      </w:pPr>
-    </w:p>
-    <w:p>
-      <w:pPr>
-        <w:pStyle w:val="Akapitzlist"/>
-        <w:numPr>
-          <w:ilvl w:val="0"/>
-          <w:numId w:val="1"/>
-        </w:numPr>
-        <w:rPr>
-          <w:sz w:val="28"/>
-          <w:szCs w:val="28"/>
-          <w:lang w:val="en-US"/>
-        </w:rPr>
-      </w:pPr>
-      <w:r>
-        <w:rPr>
-          <w:sz w:val="28"/>
-          <w:szCs w:val="28"/>
-          <w:lang w:val="en-US"/>
-        </w:rPr>
-        <w:t xml:space="preserve">I will try to </w:t>
-      </w:r>
-      <w:r>
-        <w:rPr>
-          <w:sz w:val="28"/>
-          <w:szCs w:val="28"/>
-          <w:lang w:val="en-US"/>
-        </w:rPr>
-        <w:t>………………………………………..</w:t>
-      </w:r>
-      <w:r>
-        <w:rPr>
-          <w:b/>
-          <w:sz w:val="28"/>
-          <w:szCs w:val="28"/>
-          <w:lang w:val="en-US"/>
-        </w:rPr>
-        <w:t>stick to</w:t>
-      </w:r>
-    </w:p>
-    <w:p>
-      <w:pPr>
-        <w:pStyle w:val="Akapitzlist"/>
-        <w:rPr>
-          <w:sz w:val="28"/>
-          <w:szCs w:val="28"/>
-          <w:lang w:val="en-US"/>
-        </w:rPr>
-      </w:pPr>
-    </w:p>
-    <w:p>
-      <w:pPr>
-        <w:pStyle w:val="Akapitzlist"/>
-        <w:rPr>
-          <w:sz w:val="28"/>
-          <w:szCs w:val="28"/>
-          <w:lang w:val="en-US"/>
-        </w:rPr>
-      </w:pPr>
-    </w:p>
-    <w:p>
-      <w:pPr>
-        <w:pStyle w:val="Akapitzlist"/>
-        <w:numPr>
-          <w:ilvl w:val="0"/>
-          <w:numId w:val="1"/>
-        </w:numPr>
-        <w:rPr>
-          <w:sz w:val="28"/>
-          <w:szCs w:val="28"/>
-          <w:lang w:val="en-US"/>
-        </w:rPr>
-      </w:pPr>
-      <w:r>
-        <w:rPr>
-          <w:sz w:val="28"/>
-          <w:szCs w:val="28"/>
-          <w:lang w:val="en-US"/>
-        </w:rPr>
-        <w:t>Do you have any remarks ?</w:t>
-      </w:r>
-    </w:p>
-    <w:p>
-      <w:pPr>
-        <w:pStyle w:val="Akapitzlist"/>
-        <w:numPr>
-          <w:ilvl w:val="0"/>
-          <w:numId w:val="1"/>
-        </w:numPr>
-        <w:rPr>
-          <w:b/>
-          <w:sz w:val="28"/>
-          <w:szCs w:val="28"/>
-          <w:lang w:val="en-US"/>
-        </w:rPr>
-      </w:pPr>
-      <w:r>
-        <w:rPr>
-          <w:sz w:val="28"/>
-          <w:szCs w:val="28"/>
-          <w:lang w:val="en-US"/>
-        </w:rPr>
-        <w:t>I</w:t>
-      </w:r>
-      <w:r>
-        <w:rPr>
-          <w:sz w:val="28"/>
-          <w:szCs w:val="28"/>
-          <w:lang w:val="en-US"/>
-        </w:rPr>
-        <w:t xml:space="preserve"> would like to</w:t>
-      </w:r>
-      <w:r>
-        <w:rPr>
-          <w:b/>
-          <w:sz w:val="28"/>
-          <w:szCs w:val="28"/>
-          <w:lang w:val="en-US"/>
-        </w:rPr>
-        <w:t>…………………………………………………….</w:t>
-      </w:r>
-      <w:r>
-        <w:rPr>
-          <w:b/>
-          <w:sz w:val="28"/>
-          <w:szCs w:val="28"/>
-          <w:lang w:val="en-US"/>
-        </w:rPr>
-        <w:t>bring up</w:t>
-      </w:r>
-    </w:p>
-    <w:p>
-      <w:pPr>
-        <w:rPr>
-          <w:sz w:val="28"/>
-          <w:szCs w:val="28"/>
-          <w:lang w:val="en-US"/>
-        </w:rPr>
-      </w:pPr>
-    </w:p>
-    <w:p>
-      <w:pPr>
-        <w:rPr>
-          <w:sz w:val="28"/>
-          <w:szCs w:val="28"/>
-          <w:lang w:val="en-US"/>
-        </w:rPr>
-      </w:pPr>
+        <w:t>I will</w:t>
+      </w:r>
       <w:bookmarkStart w:id="0" w:name="_GoBack"/>
       <w:bookmarkEnd w:id="0"/>
+      <w:r>
+        <w:rPr>
+          <w:sz w:val="28"/>
+          <w:szCs w:val="28"/>
+          <w:lang w:val="en-US"/>
+        </w:rPr>
+        <w:t>………………………………………………</w:t>
+      </w:r>
+      <w:r>
+        <w:rPr>
+          <w:b/>
+          <w:sz w:val="28"/>
+          <w:szCs w:val="28"/>
+          <w:lang w:val="en-US"/>
+        </w:rPr>
+        <w:t>point</w:t>
+      </w:r>
+    </w:p>
+    <w:p>
+      <w:pPr>
+        <w:rPr>
+          <w:sz w:val="28"/>
+          <w:szCs w:val="28"/>
+          <w:lang w:val="en-US"/>
+        </w:rPr>
+      </w:pPr>
+    </w:p>
+    <w:p>
+      <w:pPr>
+        <w:pStyle w:val="Akapitzlist"/>
+        <w:numPr>
+          <w:ilvl w:val="0"/>
+          <w:numId w:val="1"/>
+        </w:numPr>
+        <w:rPr>
+          <w:sz w:val="28"/>
+          <w:szCs w:val="28"/>
+          <w:lang w:val="en-US"/>
+        </w:rPr>
+      </w:pPr>
+      <w:r>
+        <w:rPr>
+          <w:sz w:val="28"/>
+          <w:szCs w:val="28"/>
+          <w:lang w:val="en-US"/>
+        </w:rPr>
+        <w:t>We have shortage of information</w:t>
+      </w:r>
+    </w:p>
+    <w:p>
+      <w:pPr>
+        <w:pStyle w:val="Akapitzlist"/>
+        <w:rPr>
+          <w:sz w:val="28"/>
+          <w:szCs w:val="28"/>
+          <w:lang w:val="en-US"/>
+        </w:rPr>
+      </w:pPr>
+    </w:p>
+    <w:p>
+      <w:pPr>
+        <w:pStyle w:val="Akapitzlist"/>
+        <w:numPr>
+          <w:ilvl w:val="0"/>
+          <w:numId w:val="1"/>
+        </w:numPr>
+        <w:rPr>
+          <w:sz w:val="28"/>
+          <w:szCs w:val="28"/>
+          <w:lang w:val="en-US"/>
+        </w:rPr>
+      </w:pPr>
+      <w:r>
+        <w:rPr>
+          <w:sz w:val="28"/>
+          <w:szCs w:val="28"/>
+          <w:lang w:val="en-US"/>
+        </w:rPr>
+        <w:t>Mike could you…</w:t>
+      </w:r>
+      <w:r>
+        <w:rPr>
+          <w:sz w:val="28"/>
+          <w:szCs w:val="28"/>
+          <w:lang w:val="en-US"/>
+        </w:rPr>
+        <w:t>provide us the overview?</w:t>
+      </w:r>
+      <w:r>
+        <w:rPr>
+          <w:sz w:val="28"/>
+          <w:szCs w:val="28"/>
+          <w:lang w:val="en-US"/>
+        </w:rPr>
+        <w:t>……………………………………………</w:t>
+      </w:r>
+      <w:r>
+        <w:rPr>
+          <w:b/>
+          <w:sz w:val="28"/>
+          <w:szCs w:val="28"/>
+          <w:lang w:val="en-US"/>
+        </w:rPr>
+        <w:t>overview</w:t>
+      </w:r>
+    </w:p>
+    <w:p>
+      <w:pPr>
+        <w:pStyle w:val="Akapitzlist"/>
+        <w:rPr>
+          <w:sz w:val="28"/>
+          <w:szCs w:val="28"/>
+          <w:lang w:val="en-US"/>
+        </w:rPr>
+      </w:pPr>
+    </w:p>
+    <w:p>
+      <w:pPr>
+        <w:rPr>
+          <w:sz w:val="28"/>
+          <w:szCs w:val="28"/>
+          <w:lang w:val="en-US"/>
+        </w:rPr>
+      </w:pPr>
+    </w:p>
+    <w:p>
+      <w:pPr>
+        <w:pStyle w:val="Akapitzlist"/>
+        <w:numPr>
+          <w:ilvl w:val="0"/>
+          <w:numId w:val="1"/>
+        </w:numPr>
+        <w:rPr>
+          <w:sz w:val="28"/>
+          <w:szCs w:val="28"/>
+          <w:lang w:val="en-US"/>
+        </w:rPr>
+      </w:pPr>
+      <w:r>
+        <w:rPr>
+          <w:sz w:val="28"/>
+          <w:szCs w:val="28"/>
+          <w:lang w:val="en-US"/>
+        </w:rPr>
+        <w:t>Does anybody have an idea how to tackle the problem of delays</w:t>
+      </w:r>
+    </w:p>
+    <w:p>
+      <w:pPr>
+        <w:pStyle w:val="Akapitzlist"/>
+        <w:numPr>
+          <w:ilvl w:val="0"/>
+          <w:numId w:val="1"/>
+        </w:numPr>
+        <w:rPr>
+          <w:sz w:val="28"/>
+          <w:szCs w:val="28"/>
+          <w:lang w:val="en-US"/>
+        </w:rPr>
+      </w:pPr>
+      <w:r>
+        <w:rPr>
+          <w:sz w:val="28"/>
+          <w:szCs w:val="28"/>
+          <w:lang w:val="en-US"/>
+        </w:rPr>
+        <w:t>I would like to</w:t>
+      </w:r>
+      <w:r>
+        <w:rPr>
+          <w:sz w:val="28"/>
+          <w:szCs w:val="28"/>
+          <w:lang w:val="en-US"/>
+        </w:rPr>
+        <w:t>………………………………………………………….</w:t>
+      </w:r>
+      <w:r>
+        <w:rPr>
+          <w:b/>
+          <w:sz w:val="28"/>
+          <w:szCs w:val="28"/>
+          <w:lang w:val="en-US"/>
+        </w:rPr>
+        <w:t>put forward</w:t>
+      </w:r>
+    </w:p>
+    <w:p>
+      <w:pPr>
+        <w:rPr>
+          <w:sz w:val="28"/>
+          <w:szCs w:val="28"/>
+          <w:lang w:val="en-US"/>
+        </w:rPr>
+      </w:pPr>
+    </w:p>
+    <w:p>
+      <w:pPr>
+        <w:pStyle w:val="Akapitzlist"/>
+        <w:numPr>
+          <w:ilvl w:val="0"/>
+          <w:numId w:val="1"/>
+        </w:numPr>
+        <w:rPr>
+          <w:sz w:val="28"/>
+          <w:szCs w:val="28"/>
+          <w:lang w:val="en-US"/>
+        </w:rPr>
+      </w:pPr>
+      <w:r>
+        <w:rPr>
+          <w:sz w:val="28"/>
+          <w:szCs w:val="28"/>
+          <w:lang w:val="en-US"/>
+        </w:rPr>
+        <w:t xml:space="preserve">You are way off the point </w:t>
+      </w:r>
+    </w:p>
+    <w:p>
+      <w:pPr>
+        <w:pStyle w:val="Akapitzlist"/>
+        <w:rPr>
+          <w:sz w:val="28"/>
+          <w:szCs w:val="28"/>
+          <w:lang w:val="en-US"/>
+        </w:rPr>
+      </w:pPr>
+    </w:p>
+    <w:p>
+      <w:pPr>
+        <w:pStyle w:val="Akapitzlist"/>
+        <w:numPr>
+          <w:ilvl w:val="0"/>
+          <w:numId w:val="1"/>
+        </w:numPr>
+        <w:rPr>
+          <w:sz w:val="28"/>
+          <w:szCs w:val="28"/>
+          <w:lang w:val="en-US"/>
+        </w:rPr>
+      </w:pPr>
+      <w:r>
+        <w:rPr>
+          <w:sz w:val="28"/>
+          <w:szCs w:val="28"/>
+          <w:lang w:val="en-US"/>
+        </w:rPr>
+        <w:t xml:space="preserve">I will try to </w:t>
+      </w:r>
+      <w:r>
+        <w:rPr>
+          <w:sz w:val="28"/>
+          <w:szCs w:val="28"/>
+          <w:lang w:val="en-US"/>
+        </w:rPr>
+        <w:t>………………………………………..</w:t>
+      </w:r>
+      <w:r>
+        <w:rPr>
+          <w:b/>
+          <w:sz w:val="28"/>
+          <w:szCs w:val="28"/>
+          <w:lang w:val="en-US"/>
+        </w:rPr>
+        <w:t>stick to</w:t>
+      </w:r>
+    </w:p>
+    <w:p>
+      <w:pPr>
+        <w:pStyle w:val="Akapitzlist"/>
+        <w:rPr>
+          <w:sz w:val="28"/>
+          <w:szCs w:val="28"/>
+          <w:lang w:val="en-US"/>
+        </w:rPr>
+      </w:pPr>
+    </w:p>
+    <w:p>
+      <w:pPr>
+        <w:pStyle w:val="Akapitzlist"/>
+        <w:rPr>
+          <w:sz w:val="28"/>
+          <w:szCs w:val="28"/>
+          <w:lang w:val="en-US"/>
+        </w:rPr>
+      </w:pPr>
+    </w:p>
+    <w:p>
+      <w:pPr>
+        <w:pStyle w:val="Akapitzlist"/>
+        <w:numPr>
+          <w:ilvl w:val="0"/>
+          <w:numId w:val="1"/>
+        </w:numPr>
+        <w:rPr>
+          <w:sz w:val="28"/>
+          <w:szCs w:val="28"/>
+          <w:lang w:val="en-US"/>
+        </w:rPr>
+      </w:pPr>
+      <w:r>
+        <w:rPr>
+          <w:sz w:val="28"/>
+          <w:szCs w:val="28"/>
+          <w:lang w:val="en-US"/>
+        </w:rPr>
+        <w:t>Do you have any remarks ?</w:t>
+      </w:r>
+    </w:p>
+    <w:p>
+      <w:pPr>
+        <w:pStyle w:val="Akapitzlist"/>
+        <w:numPr>
+          <w:ilvl w:val="0"/>
+          <w:numId w:val="1"/>
+        </w:numPr>
+        <w:rPr>
+          <w:b/>
+          <w:sz w:val="28"/>
+          <w:szCs w:val="28"/>
+          <w:lang w:val="en-US"/>
+        </w:rPr>
+      </w:pPr>
+      <w:r>
+        <w:rPr>
+          <w:sz w:val="28"/>
+          <w:szCs w:val="28"/>
+          <w:lang w:val="en-US"/>
+        </w:rPr>
+        <w:t>I</w:t>
+      </w:r>
+      <w:r>
+        <w:rPr>
+          <w:sz w:val="28"/>
+          <w:szCs w:val="28"/>
+          <w:lang w:val="en-US"/>
+        </w:rPr>
+        <w:t xml:space="preserve"> would like to</w:t>
+      </w:r>
+      <w:r>
+        <w:rPr>
+          <w:b/>
+          <w:sz w:val="28"/>
+          <w:szCs w:val="28"/>
+          <w:lang w:val="en-US"/>
+        </w:rPr>
+        <w:t>…………………………………………………….</w:t>
+      </w:r>
+      <w:r>
+        <w:rPr>
+          <w:b/>
+          <w:sz w:val="28"/>
+          <w:szCs w:val="28"/>
+          <w:lang w:val="en-US"/>
+        </w:rPr>
+        <w:t>bring up</w:t>
+      </w:r>
+    </w:p>
+    <w:p>
+      <w:pPr>
+        <w:rPr>
+          <w:sz w:val="28"/>
+          <w:szCs w:val="28"/>
+          <w:lang w:val="en-US"/>
+        </w:rPr>
+      </w:pPr>
+    </w:p>
+    <w:p>
+      <w:pPr>
+        <w:rPr>
+          <w:sz w:val="28"/>
+          <w:szCs w:val="28"/>
+          <w:lang w:val="en-US"/>
+        </w:rPr>
+      </w:pPr>
     </w:p>
     <w:p>
       <w:pPr>

</xml_diff>

<commit_message>
lesson 136 - monday
</commit_message>
<xml_diff>
--- a/english_via_skype/solutions/doc/lesson_134_meetings practice F (8)_edit.docx
+++ b/english_via_skype/solutions/doc/lesson_134_meetings practice F (8)_edit.docx
@@ -52,39 +52,15 @@
           <w:szCs w:val="28"/>
           <w:lang w:val="en-US"/>
         </w:rPr>
-        <w:t>put that</w:t>
-      </w:r>
-      <w:r>
-        <w:rPr>
-          <w:sz w:val="28"/>
-          <w:szCs w:val="28"/>
-          <w:lang w:val="en-US"/>
-        </w:rPr>
-        <w:t xml:space="preserve"> </w:t>
-      </w:r>
-      <w:r>
-        <w:rPr>
-          <w:sz w:val="28"/>
-          <w:szCs w:val="28"/>
-          <w:lang w:val="en-US"/>
-        </w:rPr>
-        <w:t>this</w:t>
-      </w:r>
-      <w:r>
-        <w:rPr>
-          <w:sz w:val="28"/>
-          <w:szCs w:val="28"/>
-          <w:lang w:val="en-US"/>
-        </w:rPr>
-        <w:t xml:space="preserve"> change</w:t>
-      </w:r>
-      <w:r>
-        <w:rPr>
-          <w:sz w:val="28"/>
-          <w:szCs w:val="28"/>
-          <w:lang w:val="en-US"/>
-        </w:rPr>
-        <w:t xml:space="preserve"> is necessary</w:t>
+        <w:t xml:space="preserve">put </w:t>
+      </w:r>
+      <w:r>
+        <w:rPr>
+          <w:sz w:val="28"/>
+          <w:szCs w:val="28"/>
+          <w:lang w:val="en-US"/>
+        </w:rPr>
+        <w:t>it in a different way</w:t>
       </w:r>
       <w:r>
         <w:rPr>
@@ -277,7 +253,23 @@
           <w:szCs w:val="28"/>
           <w:lang w:val="en-US"/>
         </w:rPr>
-        <w:t>comes to timeline we are two weeks behind of schedule, so we have to catch up it</w:t>
+        <w:t xml:space="preserve">comes to timeline we are two weeks behind of schedule, so we have to catch up </w:t>
+      </w:r>
+      <w:r>
+        <w:rPr>
+          <w:sz w:val="28"/>
+          <w:szCs w:val="28"/>
+          <w:lang w:val="en-US"/>
+        </w:rPr>
+        <w:t xml:space="preserve">with </w:t>
+      </w:r>
+      <w:r>
+        <w:rPr>
+          <w:sz w:val="28"/>
+          <w:szCs w:val="28"/>
+          <w:lang w:val="en-US"/>
+        </w:rPr>
+        <w:t>it</w:t>
       </w:r>
       <w:r>
         <w:rPr>
@@ -357,8 +349,14 @@
         </w:rPr>
         <w:t>I will</w:t>
       </w:r>
-      <w:bookmarkStart w:id="0" w:name="_GoBack"/>
-      <w:bookmarkEnd w:id="0"/>
+      <w:r>
+        <w:rPr>
+          <w:sz w:val="28"/>
+          <w:szCs w:val="28"/>
+          <w:lang w:val="en-US"/>
+        </w:rPr>
+        <w:t xml:space="preserve"> get to the point then</w:t>
+      </w:r>
       <w:r>
         <w:rPr>
           <w:sz w:val="28"/>
@@ -533,7 +531,23 @@
           <w:szCs w:val="28"/>
           <w:lang w:val="en-US"/>
         </w:rPr>
-        <w:t>………………………………………………………….</w:t>
+        <w:t>…</w:t>
+      </w:r>
+      <w:r>
+        <w:rPr>
+          <w:sz w:val="28"/>
+          <w:szCs w:val="28"/>
+          <w:lang w:val="en-US"/>
+        </w:rPr>
+        <w:t>put forward one idea to tackle this issue</w:t>
+      </w:r>
+      <w:r>
+        <w:rPr>
+          <w:sz w:val="28"/>
+          <w:szCs w:val="28"/>
+          <w:lang w:val="en-US"/>
+        </w:rPr>
+        <w:t>……………………………………………………….</w:t>
       </w:r>
       <w:r>
         <w:rPr>
@@ -579,16 +593,6 @@
     <w:p>
       <w:pPr>
         <w:pStyle w:val="Akapitzlist"/>
-        <w:rPr>
-          <w:sz w:val="28"/>
-          <w:szCs w:val="28"/>
-          <w:lang w:val="en-US"/>
-        </w:rPr>
-      </w:pPr>
-    </w:p>
-    <w:p>
-      <w:pPr>
-        <w:pStyle w:val="Akapitzlist"/>
         <w:numPr>
           <w:ilvl w:val="0"/>
           <w:numId w:val="1"/>
@@ -613,7 +617,23 @@
           <w:szCs w:val="28"/>
           <w:lang w:val="en-US"/>
         </w:rPr>
-        <w:t>………………………………………..</w:t>
+        <w:t>…</w:t>
+      </w:r>
+      <w:r>
+        <w:rPr>
+          <w:sz w:val="28"/>
+          <w:szCs w:val="28"/>
+          <w:lang w:val="en-US"/>
+        </w:rPr>
+        <w:t>stick to the main point</w:t>
+      </w:r>
+      <w:r>
+        <w:rPr>
+          <w:sz w:val="28"/>
+          <w:szCs w:val="28"/>
+          <w:lang w:val="en-US"/>
+        </w:rPr>
+        <w:t>……………………………………..</w:t>
       </w:r>
       <w:r>
         <w:rPr>
@@ -699,12 +719,35 @@
       </w:r>
       <w:r>
         <w:rPr>
-          <w:b/>
-          <w:sz w:val="28"/>
-          <w:szCs w:val="28"/>
-          <w:lang w:val="en-US"/>
-        </w:rPr>
-        <w:t>…………………………………………………….</w:t>
+          <w:sz w:val="28"/>
+          <w:szCs w:val="28"/>
+          <w:lang w:val="en-US"/>
+        </w:rPr>
+        <w:t>…</w:t>
+      </w:r>
+      <w:r>
+        <w:rPr>
+          <w:sz w:val="28"/>
+          <w:szCs w:val="28"/>
+          <w:lang w:val="en-US"/>
+        </w:rPr>
+        <w:t>bring up</w:t>
+      </w:r>
+      <w:r>
+        <w:rPr>
+          <w:sz w:val="28"/>
+          <w:szCs w:val="28"/>
+          <w:lang w:val="en-US"/>
+        </w:rPr>
+        <w:t xml:space="preserve"> one subject</w:t>
+      </w:r>
+      <w:r>
+        <w:rPr>
+          <w:sz w:val="28"/>
+          <w:szCs w:val="28"/>
+          <w:lang w:val="en-US"/>
+        </w:rPr>
+        <w:t>………………………………………………….</w:t>
       </w:r>
       <w:r>
         <w:rPr>
@@ -793,7 +836,25 @@
           <w:szCs w:val="28"/>
           <w:lang w:val="en-US"/>
         </w:rPr>
-        <w:t>et’s move………………………………………</w:t>
+        <w:t>et’s move…</w:t>
+      </w:r>
+      <w:r>
+        <w:rPr>
+          <w:sz w:val="28"/>
+          <w:szCs w:val="28"/>
+          <w:lang w:val="en-US"/>
+        </w:rPr>
+        <w:t>to the main point</w:t>
+      </w:r>
+      <w:bookmarkStart w:id="0" w:name="_GoBack"/>
+      <w:bookmarkEnd w:id="0"/>
+      <w:r>
+        <w:rPr>
+          <w:sz w:val="28"/>
+          <w:szCs w:val="28"/>
+          <w:lang w:val="en-US"/>
+        </w:rPr>
+        <w:t>……………………………………</w:t>
       </w:r>
       <w:r>
         <w:rPr>

</xml_diff>